<commit_message>
add libev and doc folder
</commit_message>
<xml_diff>
--- a/doc/Flow Chart.docx
+++ b/doc/Flow Chart.docx
@@ -14,26 +14,26 @@
         <w:rPr>
           <w:rFonts w:hint="eastAsia"/>
           <w:noProof/>
-          <w:sz w:val="40"/>
-          <w:szCs w:val="36"/>
+          <w:sz w:val="32"/>
+          <w:szCs w:val="28"/>
         </w:rPr>
         <w:drawing>
-          <wp:anchor distT="0" distB="0" distL="114300" distR="114300" simplePos="0" relativeHeight="251658240" behindDoc="1" locked="0" layoutInCell="1" allowOverlap="1" wp14:anchorId="2713C291" wp14:editId="5EF127D2">
+          <wp:anchor distT="0" distB="0" distL="114300" distR="114300" simplePos="0" relativeHeight="251658240" behindDoc="1" locked="0" layoutInCell="1" allowOverlap="1" wp14:anchorId="6AB23C6D" wp14:editId="6BEDAB6D">
             <wp:simplePos x="0" y="0"/>
             <wp:positionH relativeFrom="column">
               <wp:posOffset>-914400</wp:posOffset>
             </wp:positionH>
             <wp:positionV relativeFrom="paragraph">
-              <wp:posOffset>601980</wp:posOffset>
+              <wp:posOffset>455295</wp:posOffset>
             </wp:positionV>
-            <wp:extent cx="7478395" cy="8031480"/>
-            <wp:effectExtent l="0" t="0" r="8255" b="7620"/>
+            <wp:extent cx="7555230" cy="8404860"/>
+            <wp:effectExtent l="0" t="0" r="7620" b="0"/>
             <wp:wrapTight wrapText="bothSides">
               <wp:wrapPolygon edited="0">
                 <wp:start x="0" y="0"/>
-                <wp:lineTo x="0" y="21569"/>
-                <wp:lineTo x="21569" y="21569"/>
-                <wp:lineTo x="21569" y="0"/>
+                <wp:lineTo x="0" y="21541"/>
+                <wp:lineTo x="21567" y="21541"/>
+                <wp:lineTo x="21567" y="0"/>
                 <wp:lineTo x="0" y="0"/>
               </wp:wrapPolygon>
             </wp:wrapTight>
@@ -49,7 +49,7 @@
                     <pic:cNvPicPr/>
                   </pic:nvPicPr>
                   <pic:blipFill>
-                    <a:blip r:embed="rId7">
+                    <a:blip r:embed="rId4">
                       <a:extLst>
                         <a:ext uri="{28A0092B-C50C-407E-A947-70E740481C1C}">
                           <a14:useLocalDpi xmlns:a14="http://schemas.microsoft.com/office/drawing/2010/main" val="0"/>
@@ -63,7 +63,7 @@
                   <pic:spPr>
                     <a:xfrm>
                       <a:off x="0" y="0"/>
-                      <a:ext cx="7478395" cy="8031480"/>
+                      <a:ext cx="7555230" cy="8404860"/>
                     </a:xfrm>
                     <a:prstGeom prst="rect">
                       <a:avLst/>
@@ -101,8 +101,8 @@
       <w:pPr>
         <w:rPr>
           <w:rFonts w:hint="eastAsia"/>
-          <w:sz w:val="40"/>
-          <w:szCs w:val="36"/>
+          <w:sz w:val="32"/>
+          <w:szCs w:val="28"/>
         </w:rPr>
       </w:pPr>
     </w:p>
@@ -114,424 +114,6 @@
     </w:sectPr>
   </w:body>
 </w:document>
-</file>
-
-<file path=word/endnotes.xml><?xml version="1.0" encoding="utf-8"?>
-<w:endnotes xmlns:wpc="http://schemas.microsoft.com/office/word/2010/wordprocessingCanvas" xmlns:cx="http://schemas.microsoft.com/office/drawing/2014/chartex" xmlns:cx1="http://schemas.microsoft.com/office/drawing/2015/9/8/chartex" xmlns:cx2="http://schemas.microsoft.com/office/drawing/2015/10/21/chartex" xmlns:cx3="http://schemas.microsoft.com/office/drawing/2016/5/9/chartex" xmlns:cx4="http://schemas.microsoft.com/office/drawing/2016/5/10/chartex" xmlns:cx5="http://schemas.microsoft.com/office/drawing/2016/5/11/chartex" xmlns:cx6="http://schemas.microsoft.com/office/drawing/2016/5/12/chartex" xmlns:cx7="http://schemas.microsoft.com/office/drawing/2016/5/13/chartex" xmlns:cx8="http://schemas.microsoft.com/office/drawing/2016/5/14/chartex" xmlns:mc="http://schemas.openxmlformats.org/markup-compatibility/2006" xmlns:aink="http://schemas.microsoft.com/office/drawing/2016/ink" xmlns:am3d="http://schemas.microsoft.com/office/drawing/2017/model3d" xmlns:o="urn:schemas-microsoft-com:office:office" xmlns:r="http://schemas.openxmlformats.org/officeDocument/2006/relationships" xmlns:m="http://schemas.openxmlformats.org/officeDocument/2006/math" xmlns:v="urn:schemas-microsoft-com:vml" xmlns:wp14="http://schemas.microsoft.com/office/word/2010/wordprocessingDrawing" xmlns:wp="http://schemas.openxmlformats.org/drawingml/2006/wordprocessingDrawing" xmlns:w10="urn:schemas-microsoft-com:office:word" xmlns:w="http://schemas.openxmlformats.org/wordprocessingml/2006/main" xmlns:w14="http://schemas.microsoft.com/office/word/2010/wordml" xmlns:w15="http://schemas.microsoft.com/office/word/2012/wordml" xmlns:w16cex="http://schemas.microsoft.com/office/word/2018/wordml/cex" xmlns:w16cid="http://schemas.microsoft.com/office/word/2016/wordml/cid" xmlns:w16="http://schemas.microsoft.com/office/word/2018/wordml" xmlns:w16sdtdh="http://schemas.microsoft.com/office/word/2020/wordml/sdtdatahash" xmlns:w16se="http://schemas.microsoft.com/office/word/2015/wordml/symex" xmlns:wpg="http://schemas.microsoft.com/office/word/2010/wordprocessingGroup" xmlns:wpi="http://schemas.microsoft.com/office/word/2010/wordprocessingInk" xmlns:wne="http://schemas.microsoft.com/office/word/2006/wordml" xmlns:wps="http://schemas.microsoft.com/office/word/2010/wordprocessingShape" mc:Ignorable="w14 w15 w16se w16cid w16 w16cex w16sdtdh wp14">
-  <w:endnote w:type="separator" w:id="-1">
-    <w:p>
-      <w:r>
-        <w:separator/>
-      </w:r>
-    </w:p>
-  </w:endnote>
-  <w:endnote w:type="continuationSeparator" w:id="0">
-    <w:p>
-      <w:r>
-        <w:continuationSeparator/>
-      </w:r>
-    </w:p>
-  </w:endnote>
-</w:endnotes>
-</file>
-
-<file path=word/footnotes.xml><?xml version="1.0" encoding="utf-8"?>
-<w:footnotes xmlns:wpc="http://schemas.microsoft.com/office/word/2010/wordprocessingCanvas" xmlns:cx="http://schemas.microsoft.com/office/drawing/2014/chartex" xmlns:cx1="http://schemas.microsoft.com/office/drawing/2015/9/8/chartex" xmlns:cx2="http://schemas.microsoft.com/office/drawing/2015/10/21/chartex" xmlns:cx3="http://schemas.microsoft.com/office/drawing/2016/5/9/chartex" xmlns:cx4="http://schemas.microsoft.com/office/drawing/2016/5/10/chartex" xmlns:cx5="http://schemas.microsoft.com/office/drawing/2016/5/11/chartex" xmlns:cx6="http://schemas.microsoft.com/office/drawing/2016/5/12/chartex" xmlns:cx7="http://schemas.microsoft.com/office/drawing/2016/5/13/chartex" xmlns:cx8="http://schemas.microsoft.com/office/drawing/2016/5/14/chartex" xmlns:mc="http://schemas.openxmlformats.org/markup-compatibility/2006" xmlns:aink="http://schemas.microsoft.com/office/drawing/2016/ink" xmlns:am3d="http://schemas.microsoft.com/office/drawing/2017/model3d" xmlns:o="urn:schemas-microsoft-com:office:office" xmlns:r="http://schemas.openxmlformats.org/officeDocument/2006/relationships" xmlns:m="http://schemas.openxmlformats.org/officeDocument/2006/math" xmlns:v="urn:schemas-microsoft-com:vml" xmlns:wp14="http://schemas.microsoft.com/office/word/2010/wordprocessingDrawing" xmlns:wp="http://schemas.openxmlformats.org/drawingml/2006/wordprocessingDrawing" xmlns:w10="urn:schemas-microsoft-com:office:word" xmlns:w="http://schemas.openxmlformats.org/wordprocessingml/2006/main" xmlns:w14="http://schemas.microsoft.com/office/word/2010/wordml" xmlns:w15="http://schemas.microsoft.com/office/word/2012/wordml" xmlns:w16cex="http://schemas.microsoft.com/office/word/2018/wordml/cex" xmlns:w16cid="http://schemas.microsoft.com/office/word/2016/wordml/cid" xmlns:w16="http://schemas.microsoft.com/office/word/2018/wordml" xmlns:w16sdtdh="http://schemas.microsoft.com/office/word/2020/wordml/sdtdatahash" xmlns:w16se="http://schemas.microsoft.com/office/word/2015/wordml/symex" xmlns:wpg="http://schemas.microsoft.com/office/word/2010/wordprocessingGroup" xmlns:wpi="http://schemas.microsoft.com/office/word/2010/wordprocessingInk" xmlns:wne="http://schemas.microsoft.com/office/word/2006/wordml" xmlns:wps="http://schemas.microsoft.com/office/word/2010/wordprocessingShape" mc:Ignorable="w14 w15 w16se w16cid w16 w16cex w16sdtdh wp14">
-  <w:footnote w:type="separator" w:id="-1">
-    <w:p>
-      <w:r>
-        <w:separator/>
-      </w:r>
-    </w:p>
-  </w:footnote>
-  <w:footnote w:type="continuationSeparator" w:id="0">
-    <w:p>
-      <w:r>
-        <w:continuationSeparator/>
-      </w:r>
-    </w:p>
-  </w:footnote>
-</w:footnotes>
-</file>
-
-<file path=word/numbering.xml><?xml version="1.0" encoding="utf-8"?>
-<w:numbering xmlns:wpc="http://schemas.microsoft.com/office/word/2010/wordprocessingCanvas" xmlns:cx="http://schemas.microsoft.com/office/drawing/2014/chartex" xmlns:cx1="http://schemas.microsoft.com/office/drawing/2015/9/8/chartex" xmlns:cx2="http://schemas.microsoft.com/office/drawing/2015/10/21/chartex" xmlns:cx3="http://schemas.microsoft.com/office/drawing/2016/5/9/chartex" xmlns:cx4="http://schemas.microsoft.com/office/drawing/2016/5/10/chartex" xmlns:cx5="http://schemas.microsoft.com/office/drawing/2016/5/11/chartex" xmlns:cx6="http://schemas.microsoft.com/office/drawing/2016/5/12/chartex" xmlns:cx7="http://schemas.microsoft.com/office/drawing/2016/5/13/chartex" xmlns:cx8="http://schemas.microsoft.com/office/drawing/2016/5/14/chartex" xmlns:mc="http://schemas.openxmlformats.org/markup-compatibility/2006" xmlns:aink="http://schemas.microsoft.com/office/drawing/2016/ink" xmlns:am3d="http://schemas.microsoft.com/office/drawing/2017/model3d" xmlns:o="urn:schemas-microsoft-com:office:office" xmlns:r="http://schemas.openxmlformats.org/officeDocument/2006/relationships" xmlns:m="http://schemas.openxmlformats.org/officeDocument/2006/math" xmlns:v="urn:schemas-microsoft-com:vml" xmlns:wp14="http://schemas.microsoft.com/office/word/2010/wordprocessingDrawing" xmlns:wp="http://schemas.openxmlformats.org/drawingml/2006/wordprocessingDrawing" xmlns:w10="urn:schemas-microsoft-com:office:word" xmlns:w="http://schemas.openxmlformats.org/wordprocessingml/2006/main" xmlns:w14="http://schemas.microsoft.com/office/word/2010/wordml" xmlns:w15="http://schemas.microsoft.com/office/word/2012/wordml" xmlns:w16cex="http://schemas.microsoft.com/office/word/2018/wordml/cex" xmlns:w16cid="http://schemas.microsoft.com/office/word/2016/wordml/cid" xmlns:w16="http://schemas.microsoft.com/office/word/2018/wordml" xmlns:w16sdtdh="http://schemas.microsoft.com/office/word/2020/wordml/sdtdatahash" xmlns:w16se="http://schemas.microsoft.com/office/word/2015/wordml/symex" xmlns:wpg="http://schemas.microsoft.com/office/word/2010/wordprocessingGroup" xmlns:wpi="http://schemas.microsoft.com/office/word/2010/wordprocessingInk" xmlns:wne="http://schemas.microsoft.com/office/word/2006/wordml" xmlns:wps="http://schemas.microsoft.com/office/word/2010/wordprocessingShape" mc:Ignorable="w14 w15 w16se w16cid w16 w16cex w16sdtdh wp14">
-  <w:abstractNum w:abstractNumId="0" w15:restartNumberingAfterBreak="0">
-    <w:nsid w:val="10721387"/>
-    <w:multiLevelType w:val="hybridMultilevel"/>
-    <w:tmpl w:val="C0EA7D38"/>
-    <w:lvl w:ilvl="0" w:tplc="51B85316">
-      <w:start w:val="1"/>
-      <w:numFmt w:val="bullet"/>
-      <w:lvlText w:val="•"/>
-      <w:lvlJc w:val="left"/>
-      <w:pPr>
-        <w:tabs>
-          <w:tab w:val="num" w:pos="720"/>
-        </w:tabs>
-        <w:ind w:left="720" w:hanging="360"/>
-      </w:pPr>
-      <w:rPr>
-        <w:rFonts w:ascii="Arial" w:hAnsi="Arial" w:hint="default"/>
-      </w:rPr>
-    </w:lvl>
-    <w:lvl w:ilvl="1" w:tplc="CC64D33C">
-      <w:start w:val="1"/>
-      <w:numFmt w:val="bullet"/>
-      <w:lvlText w:val="•"/>
-      <w:lvlJc w:val="left"/>
-      <w:pPr>
-        <w:tabs>
-          <w:tab w:val="num" w:pos="1440"/>
-        </w:tabs>
-        <w:ind w:left="1440" w:hanging="360"/>
-      </w:pPr>
-      <w:rPr>
-        <w:rFonts w:ascii="Arial" w:hAnsi="Arial" w:hint="default"/>
-      </w:rPr>
-    </w:lvl>
-    <w:lvl w:ilvl="2" w:tplc="53FC85E0" w:tentative="1">
-      <w:start w:val="1"/>
-      <w:numFmt w:val="bullet"/>
-      <w:lvlText w:val="•"/>
-      <w:lvlJc w:val="left"/>
-      <w:pPr>
-        <w:tabs>
-          <w:tab w:val="num" w:pos="2160"/>
-        </w:tabs>
-        <w:ind w:left="2160" w:hanging="360"/>
-      </w:pPr>
-      <w:rPr>
-        <w:rFonts w:ascii="Arial" w:hAnsi="Arial" w:hint="default"/>
-      </w:rPr>
-    </w:lvl>
-    <w:lvl w:ilvl="3" w:tplc="5C50D7F8" w:tentative="1">
-      <w:start w:val="1"/>
-      <w:numFmt w:val="bullet"/>
-      <w:lvlText w:val="•"/>
-      <w:lvlJc w:val="left"/>
-      <w:pPr>
-        <w:tabs>
-          <w:tab w:val="num" w:pos="2880"/>
-        </w:tabs>
-        <w:ind w:left="2880" w:hanging="360"/>
-      </w:pPr>
-      <w:rPr>
-        <w:rFonts w:ascii="Arial" w:hAnsi="Arial" w:hint="default"/>
-      </w:rPr>
-    </w:lvl>
-    <w:lvl w:ilvl="4" w:tplc="C942807E" w:tentative="1">
-      <w:start w:val="1"/>
-      <w:numFmt w:val="bullet"/>
-      <w:lvlText w:val="•"/>
-      <w:lvlJc w:val="left"/>
-      <w:pPr>
-        <w:tabs>
-          <w:tab w:val="num" w:pos="3600"/>
-        </w:tabs>
-        <w:ind w:left="3600" w:hanging="360"/>
-      </w:pPr>
-      <w:rPr>
-        <w:rFonts w:ascii="Arial" w:hAnsi="Arial" w:hint="default"/>
-      </w:rPr>
-    </w:lvl>
-    <w:lvl w:ilvl="5" w:tplc="C04474F2" w:tentative="1">
-      <w:start w:val="1"/>
-      <w:numFmt w:val="bullet"/>
-      <w:lvlText w:val="•"/>
-      <w:lvlJc w:val="left"/>
-      <w:pPr>
-        <w:tabs>
-          <w:tab w:val="num" w:pos="4320"/>
-        </w:tabs>
-        <w:ind w:left="4320" w:hanging="360"/>
-      </w:pPr>
-      <w:rPr>
-        <w:rFonts w:ascii="Arial" w:hAnsi="Arial" w:hint="default"/>
-      </w:rPr>
-    </w:lvl>
-    <w:lvl w:ilvl="6" w:tplc="DE028A1C" w:tentative="1">
-      <w:start w:val="1"/>
-      <w:numFmt w:val="bullet"/>
-      <w:lvlText w:val="•"/>
-      <w:lvlJc w:val="left"/>
-      <w:pPr>
-        <w:tabs>
-          <w:tab w:val="num" w:pos="5040"/>
-        </w:tabs>
-        <w:ind w:left="5040" w:hanging="360"/>
-      </w:pPr>
-      <w:rPr>
-        <w:rFonts w:ascii="Arial" w:hAnsi="Arial" w:hint="default"/>
-      </w:rPr>
-    </w:lvl>
-    <w:lvl w:ilvl="7" w:tplc="D0FCE412" w:tentative="1">
-      <w:start w:val="1"/>
-      <w:numFmt w:val="bullet"/>
-      <w:lvlText w:val="•"/>
-      <w:lvlJc w:val="left"/>
-      <w:pPr>
-        <w:tabs>
-          <w:tab w:val="num" w:pos="5760"/>
-        </w:tabs>
-        <w:ind w:left="5760" w:hanging="360"/>
-      </w:pPr>
-      <w:rPr>
-        <w:rFonts w:ascii="Arial" w:hAnsi="Arial" w:hint="default"/>
-      </w:rPr>
-    </w:lvl>
-    <w:lvl w:ilvl="8" w:tplc="23D4FE94" w:tentative="1">
-      <w:start w:val="1"/>
-      <w:numFmt w:val="bullet"/>
-      <w:lvlText w:val="•"/>
-      <w:lvlJc w:val="left"/>
-      <w:pPr>
-        <w:tabs>
-          <w:tab w:val="num" w:pos="6480"/>
-        </w:tabs>
-        <w:ind w:left="6480" w:hanging="360"/>
-      </w:pPr>
-      <w:rPr>
-        <w:rFonts w:ascii="Arial" w:hAnsi="Arial" w:hint="default"/>
-      </w:rPr>
-    </w:lvl>
-  </w:abstractNum>
-  <w:abstractNum w:abstractNumId="1" w15:restartNumberingAfterBreak="0">
-    <w:nsid w:val="347933A7"/>
-    <w:multiLevelType w:val="hybridMultilevel"/>
-    <w:tmpl w:val="A276F7B2"/>
-    <w:lvl w:ilvl="0" w:tplc="0409000F">
-      <w:start w:val="1"/>
-      <w:numFmt w:val="decimal"/>
-      <w:lvlText w:val="%1."/>
-      <w:lvlJc w:val="left"/>
-      <w:pPr>
-        <w:ind w:left="480" w:hanging="480"/>
-      </w:pPr>
-    </w:lvl>
-    <w:lvl w:ilvl="1" w:tplc="04090019" w:tentative="1">
-      <w:start w:val="1"/>
-      <w:numFmt w:val="ideographTraditional"/>
-      <w:lvlText w:val="%2、"/>
-      <w:lvlJc w:val="left"/>
-      <w:pPr>
-        <w:ind w:left="960" w:hanging="480"/>
-      </w:pPr>
-    </w:lvl>
-    <w:lvl w:ilvl="2" w:tplc="0409001B" w:tentative="1">
-      <w:start w:val="1"/>
-      <w:numFmt w:val="lowerRoman"/>
-      <w:lvlText w:val="%3."/>
-      <w:lvlJc w:val="right"/>
-      <w:pPr>
-        <w:ind w:left="1440" w:hanging="480"/>
-      </w:pPr>
-    </w:lvl>
-    <w:lvl w:ilvl="3" w:tplc="0409000F" w:tentative="1">
-      <w:start w:val="1"/>
-      <w:numFmt w:val="decimal"/>
-      <w:lvlText w:val="%4."/>
-      <w:lvlJc w:val="left"/>
-      <w:pPr>
-        <w:ind w:left="1920" w:hanging="480"/>
-      </w:pPr>
-    </w:lvl>
-    <w:lvl w:ilvl="4" w:tplc="04090019" w:tentative="1">
-      <w:start w:val="1"/>
-      <w:numFmt w:val="ideographTraditional"/>
-      <w:lvlText w:val="%5、"/>
-      <w:lvlJc w:val="left"/>
-      <w:pPr>
-        <w:ind w:left="2400" w:hanging="480"/>
-      </w:pPr>
-    </w:lvl>
-    <w:lvl w:ilvl="5" w:tplc="0409001B" w:tentative="1">
-      <w:start w:val="1"/>
-      <w:numFmt w:val="lowerRoman"/>
-      <w:lvlText w:val="%6."/>
-      <w:lvlJc w:val="right"/>
-      <w:pPr>
-        <w:ind w:left="2880" w:hanging="480"/>
-      </w:pPr>
-    </w:lvl>
-    <w:lvl w:ilvl="6" w:tplc="0409000F" w:tentative="1">
-      <w:start w:val="1"/>
-      <w:numFmt w:val="decimal"/>
-      <w:lvlText w:val="%7."/>
-      <w:lvlJc w:val="left"/>
-      <w:pPr>
-        <w:ind w:left="3360" w:hanging="480"/>
-      </w:pPr>
-    </w:lvl>
-    <w:lvl w:ilvl="7" w:tplc="04090019" w:tentative="1">
-      <w:start w:val="1"/>
-      <w:numFmt w:val="ideographTraditional"/>
-      <w:lvlText w:val="%8、"/>
-      <w:lvlJc w:val="left"/>
-      <w:pPr>
-        <w:ind w:left="3840" w:hanging="480"/>
-      </w:pPr>
-    </w:lvl>
-    <w:lvl w:ilvl="8" w:tplc="0409001B" w:tentative="1">
-      <w:start w:val="1"/>
-      <w:numFmt w:val="lowerRoman"/>
-      <w:lvlText w:val="%9."/>
-      <w:lvlJc w:val="right"/>
-      <w:pPr>
-        <w:ind w:left="4320" w:hanging="480"/>
-      </w:pPr>
-    </w:lvl>
-  </w:abstractNum>
-  <w:abstractNum w:abstractNumId="2" w15:restartNumberingAfterBreak="0">
-    <w:nsid w:val="7FC036B8"/>
-    <w:multiLevelType w:val="hybridMultilevel"/>
-    <w:tmpl w:val="DBC82616"/>
-    <w:lvl w:ilvl="0" w:tplc="70FAAE06">
-      <w:start w:val="1"/>
-      <w:numFmt w:val="bullet"/>
-      <w:lvlText w:val="•"/>
-      <w:lvlJc w:val="left"/>
-      <w:pPr>
-        <w:tabs>
-          <w:tab w:val="num" w:pos="720"/>
-        </w:tabs>
-        <w:ind w:left="720" w:hanging="360"/>
-      </w:pPr>
-      <w:rPr>
-        <w:rFonts w:ascii="Arial" w:hAnsi="Arial" w:hint="default"/>
-      </w:rPr>
-    </w:lvl>
-    <w:lvl w:ilvl="1" w:tplc="A4AE1CBE">
-      <w:start w:val="1"/>
-      <w:numFmt w:val="bullet"/>
-      <w:lvlText w:val="•"/>
-      <w:lvlJc w:val="left"/>
-      <w:pPr>
-        <w:tabs>
-          <w:tab w:val="num" w:pos="1440"/>
-        </w:tabs>
-        <w:ind w:left="1440" w:hanging="360"/>
-      </w:pPr>
-      <w:rPr>
-        <w:rFonts w:ascii="Arial" w:hAnsi="Arial" w:hint="default"/>
-      </w:rPr>
-    </w:lvl>
-    <w:lvl w:ilvl="2" w:tplc="1D5C9368" w:tentative="1">
-      <w:start w:val="1"/>
-      <w:numFmt w:val="bullet"/>
-      <w:lvlText w:val="•"/>
-      <w:lvlJc w:val="left"/>
-      <w:pPr>
-        <w:tabs>
-          <w:tab w:val="num" w:pos="2160"/>
-        </w:tabs>
-        <w:ind w:left="2160" w:hanging="360"/>
-      </w:pPr>
-      <w:rPr>
-        <w:rFonts w:ascii="Arial" w:hAnsi="Arial" w:hint="default"/>
-      </w:rPr>
-    </w:lvl>
-    <w:lvl w:ilvl="3" w:tplc="765E6FEC" w:tentative="1">
-      <w:start w:val="1"/>
-      <w:numFmt w:val="bullet"/>
-      <w:lvlText w:val="•"/>
-      <w:lvlJc w:val="left"/>
-      <w:pPr>
-        <w:tabs>
-          <w:tab w:val="num" w:pos="2880"/>
-        </w:tabs>
-        <w:ind w:left="2880" w:hanging="360"/>
-      </w:pPr>
-      <w:rPr>
-        <w:rFonts w:ascii="Arial" w:hAnsi="Arial" w:hint="default"/>
-      </w:rPr>
-    </w:lvl>
-    <w:lvl w:ilvl="4" w:tplc="3EE6868C" w:tentative="1">
-      <w:start w:val="1"/>
-      <w:numFmt w:val="bullet"/>
-      <w:lvlText w:val="•"/>
-      <w:lvlJc w:val="left"/>
-      <w:pPr>
-        <w:tabs>
-          <w:tab w:val="num" w:pos="3600"/>
-        </w:tabs>
-        <w:ind w:left="3600" w:hanging="360"/>
-      </w:pPr>
-      <w:rPr>
-        <w:rFonts w:ascii="Arial" w:hAnsi="Arial" w:hint="default"/>
-      </w:rPr>
-    </w:lvl>
-    <w:lvl w:ilvl="5" w:tplc="44E80564" w:tentative="1">
-      <w:start w:val="1"/>
-      <w:numFmt w:val="bullet"/>
-      <w:lvlText w:val="•"/>
-      <w:lvlJc w:val="left"/>
-      <w:pPr>
-        <w:tabs>
-          <w:tab w:val="num" w:pos="4320"/>
-        </w:tabs>
-        <w:ind w:left="4320" w:hanging="360"/>
-      </w:pPr>
-      <w:rPr>
-        <w:rFonts w:ascii="Arial" w:hAnsi="Arial" w:hint="default"/>
-      </w:rPr>
-    </w:lvl>
-    <w:lvl w:ilvl="6" w:tplc="47E814FA" w:tentative="1">
-      <w:start w:val="1"/>
-      <w:numFmt w:val="bullet"/>
-      <w:lvlText w:val="•"/>
-      <w:lvlJc w:val="left"/>
-      <w:pPr>
-        <w:tabs>
-          <w:tab w:val="num" w:pos="5040"/>
-        </w:tabs>
-        <w:ind w:left="5040" w:hanging="360"/>
-      </w:pPr>
-      <w:rPr>
-        <w:rFonts w:ascii="Arial" w:hAnsi="Arial" w:hint="default"/>
-      </w:rPr>
-    </w:lvl>
-    <w:lvl w:ilvl="7" w:tplc="3B98A29A" w:tentative="1">
-      <w:start w:val="1"/>
-      <w:numFmt w:val="bullet"/>
-      <w:lvlText w:val="•"/>
-      <w:lvlJc w:val="left"/>
-      <w:pPr>
-        <w:tabs>
-          <w:tab w:val="num" w:pos="5760"/>
-        </w:tabs>
-        <w:ind w:left="5760" w:hanging="360"/>
-      </w:pPr>
-      <w:rPr>
-        <w:rFonts w:ascii="Arial" w:hAnsi="Arial" w:hint="default"/>
-      </w:rPr>
-    </w:lvl>
-    <w:lvl w:ilvl="8" w:tplc="805E318E" w:tentative="1">
-      <w:start w:val="1"/>
-      <w:numFmt w:val="bullet"/>
-      <w:lvlText w:val="•"/>
-      <w:lvlJc w:val="left"/>
-      <w:pPr>
-        <w:tabs>
-          <w:tab w:val="num" w:pos="6480"/>
-        </w:tabs>
-        <w:ind w:left="6480" w:hanging="360"/>
-      </w:pPr>
-      <w:rPr>
-        <w:rFonts w:ascii="Arial" w:hAnsi="Arial" w:hint="default"/>
-      </w:rPr>
-    </w:lvl>
-  </w:abstractNum>
-  <w:num w:numId="1">
-    <w:abstractNumId w:val="0"/>
-  </w:num>
-  <w:num w:numId="2">
-    <w:abstractNumId w:val="2"/>
-  </w:num>
-  <w:num w:numId="3">
-    <w:abstractNumId w:val="1"/>
-  </w:num>
-</w:numbering>
 </file>
 
 <file path=word/styles.xml><?xml version="1.0" encoding="utf-8"?>
@@ -960,76 +542,6 @@
     <w:semiHidden/>
     <w:unhideWhenUsed/>
   </w:style>
-  <w:style w:type="paragraph" w:styleId="a3">
-    <w:name w:val="List Paragraph"/>
-    <w:basedOn w:val="a"/>
-    <w:uiPriority w:val="34"/>
-    <w:qFormat/>
-    <w:rsid w:val="00E17E6A"/>
-    <w:pPr>
-      <w:ind w:leftChars="200" w:left="480"/>
-    </w:pPr>
-  </w:style>
-  <w:style w:type="paragraph" w:styleId="a4">
-    <w:name w:val="header"/>
-    <w:basedOn w:val="a"/>
-    <w:link w:val="a5"/>
-    <w:uiPriority w:val="99"/>
-    <w:unhideWhenUsed/>
-    <w:rsid w:val="00122711"/>
-    <w:pPr>
-      <w:tabs>
-        <w:tab w:val="center" w:pos="4153"/>
-        <w:tab w:val="right" w:pos="8306"/>
-      </w:tabs>
-      <w:snapToGrid w:val="0"/>
-    </w:pPr>
-    <w:rPr>
-      <w:sz w:val="20"/>
-      <w:szCs w:val="20"/>
-    </w:rPr>
-  </w:style>
-  <w:style w:type="character" w:customStyle="1" w:styleId="a5">
-    <w:name w:val="頁首 字元"/>
-    <w:basedOn w:val="a0"/>
-    <w:link w:val="a4"/>
-    <w:uiPriority w:val="99"/>
-    <w:rsid w:val="00122711"/>
-    <w:rPr>
-      <w:sz w:val="20"/>
-      <w:szCs w:val="20"/>
-    </w:rPr>
-  </w:style>
-  <w:style w:type="paragraph" w:styleId="a6">
-    <w:name w:val="footer"/>
-    <w:basedOn w:val="a"/>
-    <w:link w:val="a7"/>
-    <w:uiPriority w:val="99"/>
-    <w:unhideWhenUsed/>
-    <w:rsid w:val="00122711"/>
-    <w:pPr>
-      <w:tabs>
-        <w:tab w:val="center" w:pos="4153"/>
-        <w:tab w:val="right" w:pos="8306"/>
-      </w:tabs>
-      <w:snapToGrid w:val="0"/>
-    </w:pPr>
-    <w:rPr>
-      <w:sz w:val="20"/>
-      <w:szCs w:val="20"/>
-    </w:rPr>
-  </w:style>
-  <w:style w:type="character" w:customStyle="1" w:styleId="a7">
-    <w:name w:val="頁尾 字元"/>
-    <w:basedOn w:val="a0"/>
-    <w:link w:val="a6"/>
-    <w:uiPriority w:val="99"/>
-    <w:rsid w:val="00122711"/>
-    <w:rPr>
-      <w:sz w:val="20"/>
-      <w:szCs w:val="20"/>
-    </w:rPr>
-  </w:style>
 </w:styles>
 </file>
 

</xml_diff>